<commit_message>
added images on project for filter
</commit_message>
<xml_diff>
--- a/cars.docx
+++ b/cars.docx
@@ -752,11 +752,12 @@
           <w:t>Price-</w:t>
         </w:r>
       </w:ins>
-      <w:ins w:id="103" w:author="developer" w:date="2021-11-23T18:17:00Z">
-        <w:r>
-          <w:rPr>
-            <w:lang w:val="en-US"/>
-            <w:rPrChange w:id="104" w:author="developer" w:date="2021-11-23T18:35:00Z">
+      <w:bookmarkStart w:id="103" w:name="_GoBack"/>
+      <w:ins w:id="104" w:author="developer" w:date="2021-11-23T18:17:00Z">
+        <w:r>
+          <w:rPr>
+            <w:lang w:val="en-US"/>
+            <w:rPrChange w:id="105" w:author="developer" w:date="2021-11-23T18:35:00Z">
               <w:rPr>
                 <w:b/>
                 <w:sz w:val="24"/>
@@ -767,27 +768,28 @@
           <w:t xml:space="preserve"> 800000</w:t>
         </w:r>
       </w:ins>
-    </w:p>
-    <w:p>
-      <w:pPr>
-        <w:rPr>
-          <w:ins w:id="105" w:author="developer" w:date="2021-11-23T18:12:00Z"/>
-          <w:lang w:val="en-US"/>
-          <w:rPrChange w:id="106" w:author="developer" w:date="2021-11-23T18:35:00Z">
-            <w:rPr>
-              <w:ins w:id="107" w:author="developer" w:date="2021-11-23T18:12:00Z"/>
-              <w:b/>
-              <w:sz w:val="24"/>
-              <w:lang w:val="en-US"/>
-            </w:rPr>
-          </w:rPrChange>
-        </w:rPr>
-      </w:pPr>
-      <w:ins w:id="108" w:author="developer" w:date="2021-11-23T18:12:00Z">
-        <w:r>
-          <w:rPr>
-            <w:lang w:val="en-US"/>
-            <w:rPrChange w:id="109" w:author="developer" w:date="2021-11-23T18:35:00Z">
+      <w:bookmarkEnd w:id="103"/>
+    </w:p>
+    <w:p>
+      <w:pPr>
+        <w:rPr>
+          <w:ins w:id="106" w:author="developer" w:date="2021-11-23T18:12:00Z"/>
+          <w:lang w:val="en-US"/>
+          <w:rPrChange w:id="107" w:author="developer" w:date="2021-11-23T18:35:00Z">
+            <w:rPr>
+              <w:ins w:id="108" w:author="developer" w:date="2021-11-23T18:12:00Z"/>
+              <w:b/>
+              <w:sz w:val="24"/>
+              <w:lang w:val="en-US"/>
+            </w:rPr>
+          </w:rPrChange>
+        </w:rPr>
+      </w:pPr>
+      <w:ins w:id="109" w:author="developer" w:date="2021-11-23T18:12:00Z">
+        <w:r>
+          <w:rPr>
+            <w:lang w:val="en-US"/>
+            <w:rPrChange w:id="110" w:author="developer" w:date="2021-11-23T18:35:00Z">
               <w:rPr>
                 <w:b/>
                 <w:sz w:val="24"/>
@@ -802,11 +804,11 @@
     <w:p>
       <w:pPr>
         <w:rPr>
-          <w:ins w:id="110" w:author="developer" w:date="2021-11-23T18:12:00Z"/>
-          <w:lang w:val="en-US"/>
-          <w:rPrChange w:id="111" w:author="developer" w:date="2021-11-23T18:35:00Z">
-            <w:rPr>
-              <w:ins w:id="112" w:author="developer" w:date="2021-11-23T18:12:00Z"/>
+          <w:ins w:id="111" w:author="developer" w:date="2021-11-23T18:12:00Z"/>
+          <w:lang w:val="en-US"/>
+          <w:rPrChange w:id="112" w:author="developer" w:date="2021-11-23T18:35:00Z">
+            <w:rPr>
+              <w:ins w:id="113" w:author="developer" w:date="2021-11-23T18:12:00Z"/>
               <w:b/>
               <w:sz w:val="24"/>
               <w:lang w:val="en-US"/>
@@ -816,11 +818,11 @@
       </w:pPr>
       <w:proofErr w:type="spellStart"/>
       <w:proofErr w:type="gramStart"/>
-      <w:ins w:id="113" w:author="developer" w:date="2021-11-23T18:11:00Z">
-        <w:r>
-          <w:rPr>
-            <w:lang w:val="en-US"/>
-            <w:rPrChange w:id="114" w:author="developer" w:date="2021-11-23T18:35:00Z">
+      <w:ins w:id="114" w:author="developer" w:date="2021-11-23T18:11:00Z">
+        <w:r>
+          <w:rPr>
+            <w:lang w:val="en-US"/>
+            <w:rPrChange w:id="115" w:author="developer" w:date="2021-11-23T18:35:00Z">
               <w:rPr>
                 <w:b/>
                 <w:sz w:val="24"/>
@@ -832,11 +834,11 @@
         </w:r>
       </w:ins>
       <w:proofErr w:type="spellEnd"/>
-      <w:ins w:id="115" w:author="developer" w:date="2021-11-23T18:12:00Z">
-        <w:r>
-          <w:rPr>
-            <w:lang w:val="en-US"/>
-            <w:rPrChange w:id="116" w:author="developer" w:date="2021-11-23T18:35:00Z">
+      <w:ins w:id="116" w:author="developer" w:date="2021-11-23T18:12:00Z">
+        <w:r>
+          <w:rPr>
+            <w:lang w:val="en-US"/>
+            <w:rPrChange w:id="117" w:author="developer" w:date="2021-11-23T18:35:00Z">
               <w:rPr>
                 <w:b/>
                 <w:sz w:val="24"/>
@@ -850,7 +852,7 @@
         <w:r>
           <w:rPr>
             <w:lang w:val="en-US"/>
-            <w:rPrChange w:id="117" w:author="developer" w:date="2021-11-23T18:35:00Z">
+            <w:rPrChange w:id="118" w:author="developer" w:date="2021-11-23T18:35:00Z">
               <w:rPr>
                 <w:b/>
                 <w:sz w:val="24"/>
@@ -865,23 +867,23 @@
     <w:p>
       <w:pPr>
         <w:rPr>
-          <w:ins w:id="118" w:author="developer" w:date="2021-11-23T18:12:00Z"/>
-          <w:lang w:val="en-US"/>
-          <w:rPrChange w:id="119" w:author="developer" w:date="2021-11-23T18:35:00Z">
-            <w:rPr>
-              <w:ins w:id="120" w:author="developer" w:date="2021-11-23T18:12:00Z"/>
-              <w:b/>
-              <w:sz w:val="24"/>
-              <w:lang w:val="en-US"/>
-            </w:rPr>
-          </w:rPrChange>
-        </w:rPr>
-      </w:pPr>
-      <w:ins w:id="121" w:author="developer" w:date="2021-11-23T18:12:00Z">
-        <w:r>
-          <w:rPr>
-            <w:lang w:val="en-US"/>
-            <w:rPrChange w:id="122" w:author="developer" w:date="2021-11-23T18:35:00Z">
+          <w:ins w:id="119" w:author="developer" w:date="2021-11-23T18:12:00Z"/>
+          <w:lang w:val="en-US"/>
+          <w:rPrChange w:id="120" w:author="developer" w:date="2021-11-23T18:35:00Z">
+            <w:rPr>
+              <w:ins w:id="121" w:author="developer" w:date="2021-11-23T18:12:00Z"/>
+              <w:b/>
+              <w:sz w:val="24"/>
+              <w:lang w:val="en-US"/>
+            </w:rPr>
+          </w:rPrChange>
+        </w:rPr>
+      </w:pPr>
+      <w:ins w:id="122" w:author="developer" w:date="2021-11-23T18:12:00Z">
+        <w:r>
+          <w:rPr>
+            <w:lang w:val="en-US"/>
+            <w:rPrChange w:id="123" w:author="developer" w:date="2021-11-23T18:35:00Z">
               <w:rPr>
                 <w:b/>
                 <w:sz w:val="24"/>
@@ -891,30 +893,48 @@
           </w:rPr>
           <w:t>Price-</w:t>
         </w:r>
-        <w:bookmarkStart w:id="123" w:name="_GoBack"/>
-        <w:bookmarkEnd w:id="123"/>
-      </w:ins>
-    </w:p>
-    <w:p>
-      <w:pPr>
-        <w:rPr>
-          <w:ins w:id="124" w:author="developer" w:date="2021-11-23T18:12:00Z"/>
-          <w:lang w:val="en-US"/>
-          <w:rPrChange w:id="125" w:author="developer" w:date="2021-11-23T18:35:00Z">
-            <w:rPr>
-              <w:ins w:id="126" w:author="developer" w:date="2021-11-23T18:12:00Z"/>
-              <w:b/>
-              <w:sz w:val="24"/>
-              <w:lang w:val="en-US"/>
-            </w:rPr>
-          </w:rPrChange>
-        </w:rPr>
-      </w:pPr>
-      <w:ins w:id="127" w:author="developer" w:date="2021-11-23T18:12:00Z">
-        <w:r>
-          <w:rPr>
-            <w:lang w:val="en-US"/>
-            <w:rPrChange w:id="128" w:author="developer" w:date="2021-11-23T18:35:00Z">
+      </w:ins>
+      <w:ins w:id="124" w:author="developer" w:date="2021-11-24T18:18:00Z">
+        <w:r>
+          <w:rPr>
+            <w:lang w:val="en-US"/>
+          </w:rPr>
+          <w:t>3</w:t>
+        </w:r>
+        <w:r>
+          <w:rPr>
+            <w:lang w:val="en-US"/>
+          </w:rPr>
+          <w:t>78</w:t>
+        </w:r>
+        <w:r>
+          <w:rPr>
+            <w:lang w:val="en-US"/>
+          </w:rPr>
+          <w:t>000</w:t>
+        </w:r>
+      </w:ins>
+    </w:p>
+    <w:p>
+      <w:pPr>
+        <w:rPr>
+          <w:ins w:id="125" w:author="developer" w:date="2021-11-23T18:12:00Z"/>
+          <w:lang w:val="en-US"/>
+          <w:rPrChange w:id="126" w:author="developer" w:date="2021-11-23T18:35:00Z">
+            <w:rPr>
+              <w:ins w:id="127" w:author="developer" w:date="2021-11-23T18:12:00Z"/>
+              <w:b/>
+              <w:sz w:val="24"/>
+              <w:lang w:val="en-US"/>
+            </w:rPr>
+          </w:rPrChange>
+        </w:rPr>
+      </w:pPr>
+      <w:ins w:id="128" w:author="developer" w:date="2021-11-23T18:12:00Z">
+        <w:r>
+          <w:rPr>
+            <w:lang w:val="en-US"/>
+            <w:rPrChange w:id="129" w:author="developer" w:date="2021-11-23T18:35:00Z">
               <w:rPr>
                 <w:b/>
                 <w:sz w:val="24"/>
@@ -929,28 +949,28 @@
     <w:p>
       <w:pPr>
         <w:rPr>
-          <w:ins w:id="129" w:author="developer" w:date="2021-11-23T18:09:00Z"/>
-          <w:lang w:val="en-US"/>
-          <w:rPrChange w:id="130" w:author="developer" w:date="2021-11-23T18:35:00Z">
-            <w:rPr>
-              <w:ins w:id="131" w:author="developer" w:date="2021-11-23T18:09:00Z"/>
-              <w:b/>
-              <w:sz w:val="24"/>
-              <w:lang w:val="en-US"/>
-            </w:rPr>
-          </w:rPrChange>
-        </w:rPr>
-      </w:pPr>
-    </w:p>
-    <w:p>
-      <w:pPr>
-        <w:rPr>
-          <w:ins w:id="132" w:author="developer" w:date="2021-11-23T18:35:00Z"/>
+          <w:ins w:id="130" w:author="developer" w:date="2021-11-23T18:09:00Z"/>
+          <w:lang w:val="en-US"/>
+          <w:rPrChange w:id="131" w:author="developer" w:date="2021-11-23T18:35:00Z">
+            <w:rPr>
+              <w:ins w:id="132" w:author="developer" w:date="2021-11-23T18:09:00Z"/>
+              <w:b/>
+              <w:sz w:val="24"/>
+              <w:lang w:val="en-US"/>
+            </w:rPr>
+          </w:rPrChange>
+        </w:rPr>
+      </w:pPr>
+    </w:p>
+    <w:p>
+      <w:pPr>
+        <w:rPr>
+          <w:ins w:id="133" w:author="developer" w:date="2021-11-23T18:35:00Z"/>
           <w:sz w:val="40"/>
           <w:lang w:val="en-US"/>
-          <w:rPrChange w:id="133" w:author="developer" w:date="2021-11-23T18:35:00Z">
-            <w:rPr>
-              <w:ins w:id="134" w:author="developer" w:date="2021-11-23T18:35:00Z"/>
+          <w:rPrChange w:id="134" w:author="developer" w:date="2021-11-23T18:35:00Z">
+            <w:rPr>
+              <w:ins w:id="135" w:author="developer" w:date="2021-11-23T18:35:00Z"/>
               <w:b/>
               <w:sz w:val="44"/>
               <w:lang w:val="en-US"/>
@@ -959,12 +979,12 @@
         </w:rPr>
       </w:pPr>
       <w:proofErr w:type="spellStart"/>
-      <w:ins w:id="135" w:author="developer" w:date="2021-11-23T18:35:00Z">
+      <w:ins w:id="136" w:author="developer" w:date="2021-11-23T18:35:00Z">
         <w:r>
           <w:rPr>
             <w:sz w:val="40"/>
             <w:lang w:val="en-US"/>
-            <w:rPrChange w:id="136" w:author="developer" w:date="2021-11-23T18:35:00Z">
+            <w:rPrChange w:id="137" w:author="developer" w:date="2021-11-23T18:35:00Z">
               <w:rPr>
                 <w:b/>
                 <w:sz w:val="44"/>
@@ -979,7 +999,7 @@
           <w:rPr>
             <w:sz w:val="40"/>
             <w:lang w:val="en-US"/>
-            <w:rPrChange w:id="137" w:author="developer" w:date="2021-11-23T18:35:00Z">
+            <w:rPrChange w:id="138" w:author="developer" w:date="2021-11-23T18:35:00Z">
               <w:rPr>
                 <w:b/>
                 <w:sz w:val="44"/>
@@ -995,7 +1015,7 @@
           <w:rPr>
             <w:sz w:val="40"/>
             <w:lang w:val="en-US"/>
-            <w:rPrChange w:id="138" w:author="developer" w:date="2021-11-23T18:35:00Z">
+            <w:rPrChange w:id="139" w:author="developer" w:date="2021-11-23T18:35:00Z">
               <w:rPr>
                 <w:b/>
                 <w:sz w:val="44"/>
@@ -1012,11 +1032,11 @@
     <w:p>
       <w:pPr>
         <w:rPr>
-          <w:ins w:id="139" w:author="developer" w:date="2021-11-23T18:35:00Z"/>
-          <w:lang w:val="en-US"/>
-          <w:rPrChange w:id="140" w:author="developer" w:date="2021-11-23T18:35:00Z">
-            <w:rPr>
-              <w:ins w:id="141" w:author="developer" w:date="2021-11-23T18:35:00Z"/>
+          <w:ins w:id="140" w:author="developer" w:date="2021-11-23T18:35:00Z"/>
+          <w:lang w:val="en-US"/>
+          <w:rPrChange w:id="141" w:author="developer" w:date="2021-11-23T18:35:00Z">
+            <w:rPr>
+              <w:ins w:id="142" w:author="developer" w:date="2021-11-23T18:35:00Z"/>
               <w:b/>
               <w:sz w:val="24"/>
               <w:lang w:val="en-US"/>
@@ -1026,7 +1046,7 @@
       </w:pPr>
       <w:proofErr w:type="spellStart"/>
       <w:proofErr w:type="gramStart"/>
-      <w:ins w:id="142" w:author="developer" w:date="2021-11-23T18:36:00Z">
+      <w:ins w:id="143" w:author="developer" w:date="2021-11-23T18:36:00Z">
         <w:r>
           <w:rPr>
             <w:lang w:val="en-US"/>
@@ -1035,11 +1055,11 @@
         </w:r>
       </w:ins>
       <w:proofErr w:type="spellEnd"/>
-      <w:ins w:id="143" w:author="developer" w:date="2021-11-23T18:35:00Z">
-        <w:r>
-          <w:rPr>
-            <w:lang w:val="en-US"/>
-            <w:rPrChange w:id="144" w:author="developer" w:date="2021-11-23T18:35:00Z">
+      <w:ins w:id="144" w:author="developer" w:date="2021-11-23T18:35:00Z">
+        <w:r>
+          <w:rPr>
+            <w:lang w:val="en-US"/>
+            <w:rPrChange w:id="145" w:author="developer" w:date="2021-11-23T18:35:00Z">
               <w:rPr>
                 <w:b/>
                 <w:sz w:val="24"/>
@@ -1053,7 +1073,7 @@
         <w:r>
           <w:rPr>
             <w:lang w:val="en-US"/>
-            <w:rPrChange w:id="145" w:author="developer" w:date="2021-11-23T18:35:00Z">
+            <w:rPrChange w:id="146" w:author="developer" w:date="2021-11-23T18:35:00Z">
               <w:rPr>
                 <w:b/>
                 <w:sz w:val="24"/>
@@ -1068,23 +1088,23 @@
     <w:p>
       <w:pPr>
         <w:rPr>
-          <w:ins w:id="146" w:author="developer" w:date="2021-11-23T18:35:00Z"/>
-          <w:lang w:val="en-US"/>
-          <w:rPrChange w:id="147" w:author="developer" w:date="2021-11-23T18:35:00Z">
-            <w:rPr>
-              <w:ins w:id="148" w:author="developer" w:date="2021-11-23T18:35:00Z"/>
-              <w:b/>
-              <w:sz w:val="24"/>
-              <w:lang w:val="en-US"/>
-            </w:rPr>
-          </w:rPrChange>
-        </w:rPr>
-      </w:pPr>
-      <w:ins w:id="149" w:author="developer" w:date="2021-11-23T18:35:00Z">
-        <w:r>
-          <w:rPr>
-            <w:lang w:val="en-US"/>
-            <w:rPrChange w:id="150" w:author="developer" w:date="2021-11-23T18:35:00Z">
+          <w:ins w:id="147" w:author="developer" w:date="2021-11-23T18:35:00Z"/>
+          <w:lang w:val="en-US"/>
+          <w:rPrChange w:id="148" w:author="developer" w:date="2021-11-23T18:35:00Z">
+            <w:rPr>
+              <w:ins w:id="149" w:author="developer" w:date="2021-11-23T18:35:00Z"/>
+              <w:b/>
+              <w:sz w:val="24"/>
+              <w:lang w:val="en-US"/>
+            </w:rPr>
+          </w:rPrChange>
+        </w:rPr>
+      </w:pPr>
+      <w:ins w:id="150" w:author="developer" w:date="2021-11-23T18:35:00Z">
+        <w:r>
+          <w:rPr>
+            <w:lang w:val="en-US"/>
+            <w:rPrChange w:id="151" w:author="developer" w:date="2021-11-23T18:35:00Z">
               <w:rPr>
                 <w:b/>
                 <w:sz w:val="24"/>
@@ -1099,23 +1119,23 @@
     <w:p>
       <w:pPr>
         <w:rPr>
-          <w:ins w:id="151" w:author="developer" w:date="2021-11-23T18:35:00Z"/>
-          <w:lang w:val="en-US"/>
-          <w:rPrChange w:id="152" w:author="developer" w:date="2021-11-23T18:35:00Z">
-            <w:rPr>
-              <w:ins w:id="153" w:author="developer" w:date="2021-11-23T18:35:00Z"/>
-              <w:b/>
-              <w:sz w:val="24"/>
-              <w:lang w:val="en-US"/>
-            </w:rPr>
-          </w:rPrChange>
-        </w:rPr>
-      </w:pPr>
-      <w:ins w:id="154" w:author="developer" w:date="2021-11-23T18:35:00Z">
-        <w:r>
-          <w:rPr>
-            <w:lang w:val="en-US"/>
-            <w:rPrChange w:id="155" w:author="developer" w:date="2021-11-23T18:35:00Z">
+          <w:ins w:id="152" w:author="developer" w:date="2021-11-23T18:35:00Z"/>
+          <w:lang w:val="en-US"/>
+          <w:rPrChange w:id="153" w:author="developer" w:date="2021-11-23T18:35:00Z">
+            <w:rPr>
+              <w:ins w:id="154" w:author="developer" w:date="2021-11-23T18:35:00Z"/>
+              <w:b/>
+              <w:sz w:val="24"/>
+              <w:lang w:val="en-US"/>
+            </w:rPr>
+          </w:rPrChange>
+        </w:rPr>
+      </w:pPr>
+      <w:ins w:id="155" w:author="developer" w:date="2021-11-23T18:35:00Z">
+        <w:r>
+          <w:rPr>
+            <w:lang w:val="en-US"/>
+            <w:rPrChange w:id="156" w:author="developer" w:date="2021-11-23T18:35:00Z">
               <w:rPr>
                 <w:b/>
                 <w:sz w:val="24"/>
@@ -1130,11 +1150,11 @@
     <w:p>
       <w:pPr>
         <w:rPr>
-          <w:ins w:id="156" w:author="developer" w:date="2021-11-23T18:35:00Z"/>
-          <w:lang w:val="en-US"/>
-          <w:rPrChange w:id="157" w:author="developer" w:date="2021-11-23T18:35:00Z">
-            <w:rPr>
-              <w:ins w:id="158" w:author="developer" w:date="2021-11-23T18:35:00Z"/>
+          <w:ins w:id="157" w:author="developer" w:date="2021-11-23T18:35:00Z"/>
+          <w:lang w:val="en-US"/>
+          <w:rPrChange w:id="158" w:author="developer" w:date="2021-11-23T18:35:00Z">
+            <w:rPr>
+              <w:ins w:id="159" w:author="developer" w:date="2021-11-23T18:35:00Z"/>
               <w:b/>
               <w:sz w:val="24"/>
               <w:lang w:val="en-US"/>
@@ -1143,7 +1163,7 @@
         </w:rPr>
       </w:pPr>
       <w:proofErr w:type="gramStart"/>
-      <w:ins w:id="159" w:author="developer" w:date="2021-11-23T18:36:00Z">
+      <w:ins w:id="160" w:author="developer" w:date="2021-11-23T18:36:00Z">
         <w:r>
           <w:rPr>
             <w:lang w:val="en-US"/>
@@ -1151,11 +1171,11 @@
           <w:t>I10</w:t>
         </w:r>
       </w:ins>
-      <w:ins w:id="160" w:author="developer" w:date="2021-11-23T18:35:00Z">
-        <w:r>
-          <w:rPr>
-            <w:lang w:val="en-US"/>
-            <w:rPrChange w:id="161" w:author="developer" w:date="2021-11-23T18:35:00Z">
+      <w:ins w:id="161" w:author="developer" w:date="2021-11-23T18:35:00Z">
+        <w:r>
+          <w:rPr>
+            <w:lang w:val="en-US"/>
+            <w:rPrChange w:id="162" w:author="developer" w:date="2021-11-23T18:35:00Z">
               <w:rPr>
                 <w:b/>
                 <w:sz w:val="24"/>
@@ -1169,7 +1189,7 @@
         <w:r>
           <w:rPr>
             <w:lang w:val="en-US"/>
-            <w:rPrChange w:id="162" w:author="developer" w:date="2021-11-23T18:35:00Z">
+            <w:rPrChange w:id="163" w:author="developer" w:date="2021-11-23T18:35:00Z">
               <w:rPr>
                 <w:b/>
                 <w:sz w:val="24"/>
@@ -1184,23 +1204,23 @@
     <w:p>
       <w:pPr>
         <w:rPr>
-          <w:ins w:id="163" w:author="developer" w:date="2021-11-23T18:35:00Z"/>
-          <w:lang w:val="en-US"/>
-          <w:rPrChange w:id="164" w:author="developer" w:date="2021-11-23T18:35:00Z">
-            <w:rPr>
-              <w:ins w:id="165" w:author="developer" w:date="2021-11-23T18:35:00Z"/>
-              <w:b/>
-              <w:sz w:val="24"/>
-              <w:lang w:val="en-US"/>
-            </w:rPr>
-          </w:rPrChange>
-        </w:rPr>
-      </w:pPr>
-      <w:ins w:id="166" w:author="developer" w:date="2021-11-23T18:35:00Z">
-        <w:r>
-          <w:rPr>
-            <w:lang w:val="en-US"/>
-            <w:rPrChange w:id="167" w:author="developer" w:date="2021-11-23T18:35:00Z">
+          <w:ins w:id="164" w:author="developer" w:date="2021-11-23T18:35:00Z"/>
+          <w:lang w:val="en-US"/>
+          <w:rPrChange w:id="165" w:author="developer" w:date="2021-11-23T18:35:00Z">
+            <w:rPr>
+              <w:ins w:id="166" w:author="developer" w:date="2021-11-23T18:35:00Z"/>
+              <w:b/>
+              <w:sz w:val="24"/>
+              <w:lang w:val="en-US"/>
+            </w:rPr>
+          </w:rPrChange>
+        </w:rPr>
+      </w:pPr>
+      <w:ins w:id="167" w:author="developer" w:date="2021-11-23T18:35:00Z">
+        <w:r>
+          <w:rPr>
+            <w:lang w:val="en-US"/>
+            <w:rPrChange w:id="168" w:author="developer" w:date="2021-11-23T18:35:00Z">
               <w:rPr>
                 <w:b/>
                 <w:sz w:val="24"/>
@@ -1215,23 +1235,23 @@
     <w:p>
       <w:pPr>
         <w:rPr>
-          <w:ins w:id="168" w:author="developer" w:date="2021-11-23T18:35:00Z"/>
-          <w:lang w:val="en-US"/>
-          <w:rPrChange w:id="169" w:author="developer" w:date="2021-11-23T18:35:00Z">
-            <w:rPr>
-              <w:ins w:id="170" w:author="developer" w:date="2021-11-23T18:35:00Z"/>
-              <w:b/>
-              <w:sz w:val="24"/>
-              <w:lang w:val="en-US"/>
-            </w:rPr>
-          </w:rPrChange>
-        </w:rPr>
-      </w:pPr>
-      <w:ins w:id="171" w:author="developer" w:date="2021-11-23T18:35:00Z">
-        <w:r>
-          <w:rPr>
-            <w:lang w:val="en-US"/>
-            <w:rPrChange w:id="172" w:author="developer" w:date="2021-11-23T18:35:00Z">
+          <w:ins w:id="169" w:author="developer" w:date="2021-11-23T18:35:00Z"/>
+          <w:lang w:val="en-US"/>
+          <w:rPrChange w:id="170" w:author="developer" w:date="2021-11-23T18:35:00Z">
+            <w:rPr>
+              <w:ins w:id="171" w:author="developer" w:date="2021-11-23T18:35:00Z"/>
+              <w:b/>
+              <w:sz w:val="24"/>
+              <w:lang w:val="en-US"/>
+            </w:rPr>
+          </w:rPrChange>
+        </w:rPr>
+      </w:pPr>
+      <w:ins w:id="172" w:author="developer" w:date="2021-11-23T18:35:00Z">
+        <w:r>
+          <w:rPr>
+            <w:lang w:val="en-US"/>
+            <w:rPrChange w:id="173" w:author="developer" w:date="2021-11-23T18:35:00Z">
               <w:rPr>
                 <w:b/>
                 <w:sz w:val="24"/>
@@ -1246,11 +1266,11 @@
     <w:p>
       <w:pPr>
         <w:rPr>
-          <w:ins w:id="173" w:author="developer" w:date="2021-11-23T18:35:00Z"/>
-          <w:lang w:val="en-US"/>
-          <w:rPrChange w:id="174" w:author="developer" w:date="2021-11-23T18:35:00Z">
-            <w:rPr>
-              <w:ins w:id="175" w:author="developer" w:date="2021-11-23T18:35:00Z"/>
+          <w:ins w:id="174" w:author="developer" w:date="2021-11-23T18:35:00Z"/>
+          <w:lang w:val="en-US"/>
+          <w:rPrChange w:id="175" w:author="developer" w:date="2021-11-23T18:35:00Z">
+            <w:rPr>
+              <w:ins w:id="176" w:author="developer" w:date="2021-11-23T18:35:00Z"/>
               <w:b/>
               <w:sz w:val="24"/>
               <w:lang w:val="en-US"/>
@@ -1259,7 +1279,7 @@
         </w:rPr>
       </w:pPr>
       <w:proofErr w:type="gramStart"/>
-      <w:ins w:id="176" w:author="developer" w:date="2021-11-23T18:36:00Z">
+      <w:ins w:id="177" w:author="developer" w:date="2021-11-23T18:36:00Z">
         <w:r>
           <w:rPr>
             <w:lang w:val="en-US"/>
@@ -1267,11 +1287,11 @@
           <w:t>I20</w:t>
         </w:r>
       </w:ins>
-      <w:ins w:id="177" w:author="developer" w:date="2021-11-23T18:35:00Z">
-        <w:r>
-          <w:rPr>
-            <w:lang w:val="en-US"/>
-            <w:rPrChange w:id="178" w:author="developer" w:date="2021-11-23T18:35:00Z">
+      <w:ins w:id="178" w:author="developer" w:date="2021-11-23T18:35:00Z">
+        <w:r>
+          <w:rPr>
+            <w:lang w:val="en-US"/>
+            <w:rPrChange w:id="179" w:author="developer" w:date="2021-11-23T18:35:00Z">
               <w:rPr>
                 <w:b/>
                 <w:sz w:val="24"/>
@@ -1285,7 +1305,7 @@
         <w:r>
           <w:rPr>
             <w:lang w:val="en-US"/>
-            <w:rPrChange w:id="179" w:author="developer" w:date="2021-11-23T18:35:00Z">
+            <w:rPrChange w:id="180" w:author="developer" w:date="2021-11-23T18:35:00Z">
               <w:rPr>
                 <w:b/>
                 <w:sz w:val="24"/>
@@ -1300,23 +1320,23 @@
     <w:p>
       <w:pPr>
         <w:rPr>
-          <w:ins w:id="180" w:author="developer" w:date="2021-11-23T18:35:00Z"/>
-          <w:lang w:val="en-US"/>
-          <w:rPrChange w:id="181" w:author="developer" w:date="2021-11-23T18:35:00Z">
-            <w:rPr>
-              <w:ins w:id="182" w:author="developer" w:date="2021-11-23T18:35:00Z"/>
-              <w:b/>
-              <w:sz w:val="24"/>
-              <w:lang w:val="en-US"/>
-            </w:rPr>
-          </w:rPrChange>
-        </w:rPr>
-      </w:pPr>
-      <w:ins w:id="183" w:author="developer" w:date="2021-11-23T18:35:00Z">
-        <w:r>
-          <w:rPr>
-            <w:lang w:val="en-US"/>
-            <w:rPrChange w:id="184" w:author="developer" w:date="2021-11-23T18:35:00Z">
+          <w:ins w:id="181" w:author="developer" w:date="2021-11-23T18:35:00Z"/>
+          <w:lang w:val="en-US"/>
+          <w:rPrChange w:id="182" w:author="developer" w:date="2021-11-23T18:35:00Z">
+            <w:rPr>
+              <w:ins w:id="183" w:author="developer" w:date="2021-11-23T18:35:00Z"/>
+              <w:b/>
+              <w:sz w:val="24"/>
+              <w:lang w:val="en-US"/>
+            </w:rPr>
+          </w:rPrChange>
+        </w:rPr>
+      </w:pPr>
+      <w:ins w:id="184" w:author="developer" w:date="2021-11-23T18:35:00Z">
+        <w:r>
+          <w:rPr>
+            <w:lang w:val="en-US"/>
+            <w:rPrChange w:id="185" w:author="developer" w:date="2021-11-23T18:35:00Z">
               <w:rPr>
                 <w:b/>
                 <w:sz w:val="24"/>
@@ -1331,23 +1351,23 @@
     <w:p>
       <w:pPr>
         <w:rPr>
-          <w:ins w:id="185" w:author="developer" w:date="2021-11-23T18:35:00Z"/>
-          <w:lang w:val="en-US"/>
-          <w:rPrChange w:id="186" w:author="developer" w:date="2021-11-23T18:35:00Z">
-            <w:rPr>
-              <w:ins w:id="187" w:author="developer" w:date="2021-11-23T18:35:00Z"/>
-              <w:b/>
-              <w:sz w:val="24"/>
-              <w:lang w:val="en-US"/>
-            </w:rPr>
-          </w:rPrChange>
-        </w:rPr>
-      </w:pPr>
-      <w:ins w:id="188" w:author="developer" w:date="2021-11-23T18:35:00Z">
-        <w:r>
-          <w:rPr>
-            <w:lang w:val="en-US"/>
-            <w:rPrChange w:id="189" w:author="developer" w:date="2021-11-23T18:35:00Z">
+          <w:ins w:id="186" w:author="developer" w:date="2021-11-23T18:35:00Z"/>
+          <w:lang w:val="en-US"/>
+          <w:rPrChange w:id="187" w:author="developer" w:date="2021-11-23T18:35:00Z">
+            <w:rPr>
+              <w:ins w:id="188" w:author="developer" w:date="2021-11-23T18:35:00Z"/>
+              <w:b/>
+              <w:sz w:val="24"/>
+              <w:lang w:val="en-US"/>
+            </w:rPr>
+          </w:rPrChange>
+        </w:rPr>
+      </w:pPr>
+      <w:ins w:id="189" w:author="developer" w:date="2021-11-23T18:35:00Z">
+        <w:r>
+          <w:rPr>
+            <w:lang w:val="en-US"/>
+            <w:rPrChange w:id="190" w:author="developer" w:date="2021-11-23T18:35:00Z">
               <w:rPr>
                 <w:b/>
                 <w:sz w:val="24"/>
@@ -1362,11 +1382,11 @@
     <w:p>
       <w:pPr>
         <w:rPr>
-          <w:ins w:id="190" w:author="developer" w:date="2021-11-23T18:35:00Z"/>
-          <w:lang w:val="en-US"/>
-          <w:rPrChange w:id="191" w:author="developer" w:date="2021-11-23T18:35:00Z">
-            <w:rPr>
-              <w:ins w:id="192" w:author="developer" w:date="2021-11-23T18:35:00Z"/>
+          <w:ins w:id="191" w:author="developer" w:date="2021-11-23T18:35:00Z"/>
+          <w:lang w:val="en-US"/>
+          <w:rPrChange w:id="192" w:author="developer" w:date="2021-11-23T18:35:00Z">
+            <w:rPr>
+              <w:ins w:id="193" w:author="developer" w:date="2021-11-23T18:35:00Z"/>
               <w:b/>
               <w:sz w:val="24"/>
               <w:lang w:val="en-US"/>
@@ -1376,7 +1396,7 @@
       </w:pPr>
       <w:proofErr w:type="spellStart"/>
       <w:proofErr w:type="gramStart"/>
-      <w:ins w:id="193" w:author="developer" w:date="2021-11-23T18:36:00Z">
+      <w:ins w:id="194" w:author="developer" w:date="2021-11-23T18:36:00Z">
         <w:r>
           <w:rPr>
             <w:lang w:val="en-US"/>
@@ -1386,11 +1406,11 @@
         </w:r>
       </w:ins>
       <w:proofErr w:type="spellEnd"/>
-      <w:ins w:id="194" w:author="developer" w:date="2021-11-23T18:35:00Z">
-        <w:r>
-          <w:rPr>
-            <w:lang w:val="en-US"/>
-            <w:rPrChange w:id="195" w:author="developer" w:date="2021-11-23T18:35:00Z">
+      <w:ins w:id="195" w:author="developer" w:date="2021-11-23T18:35:00Z">
+        <w:r>
+          <w:rPr>
+            <w:lang w:val="en-US"/>
+            <w:rPrChange w:id="196" w:author="developer" w:date="2021-11-23T18:35:00Z">
               <w:rPr>
                 <w:b/>
                 <w:sz w:val="24"/>
@@ -1404,7 +1424,7 @@
         <w:r>
           <w:rPr>
             <w:lang w:val="en-US"/>
-            <w:rPrChange w:id="196" w:author="developer" w:date="2021-11-23T18:35:00Z">
+            <w:rPrChange w:id="197" w:author="developer" w:date="2021-11-23T18:35:00Z">
               <w:rPr>
                 <w:b/>
                 <w:sz w:val="24"/>
@@ -1419,23 +1439,23 @@
     <w:p>
       <w:pPr>
         <w:rPr>
-          <w:ins w:id="197" w:author="developer" w:date="2021-11-23T18:35:00Z"/>
-          <w:lang w:val="en-US"/>
-          <w:rPrChange w:id="198" w:author="developer" w:date="2021-11-23T18:35:00Z">
-            <w:rPr>
-              <w:ins w:id="199" w:author="developer" w:date="2021-11-23T18:35:00Z"/>
-              <w:b/>
-              <w:sz w:val="24"/>
-              <w:lang w:val="en-US"/>
-            </w:rPr>
-          </w:rPrChange>
-        </w:rPr>
-      </w:pPr>
-      <w:ins w:id="200" w:author="developer" w:date="2021-11-23T18:35:00Z">
-        <w:r>
-          <w:rPr>
-            <w:lang w:val="en-US"/>
-            <w:rPrChange w:id="201" w:author="developer" w:date="2021-11-23T18:35:00Z">
+          <w:ins w:id="198" w:author="developer" w:date="2021-11-23T18:35:00Z"/>
+          <w:lang w:val="en-US"/>
+          <w:rPrChange w:id="199" w:author="developer" w:date="2021-11-23T18:35:00Z">
+            <w:rPr>
+              <w:ins w:id="200" w:author="developer" w:date="2021-11-23T18:35:00Z"/>
+              <w:b/>
+              <w:sz w:val="24"/>
+              <w:lang w:val="en-US"/>
+            </w:rPr>
+          </w:rPrChange>
+        </w:rPr>
+      </w:pPr>
+      <w:ins w:id="201" w:author="developer" w:date="2021-11-23T18:35:00Z">
+        <w:r>
+          <w:rPr>
+            <w:lang w:val="en-US"/>
+            <w:rPrChange w:id="202" w:author="developer" w:date="2021-11-23T18:35:00Z">
               <w:rPr>
                 <w:b/>
                 <w:sz w:val="24"/>
@@ -1450,23 +1470,23 @@
     <w:p>
       <w:pPr>
         <w:rPr>
-          <w:ins w:id="202" w:author="developer" w:date="2021-11-23T18:35:00Z"/>
-          <w:lang w:val="en-US"/>
-          <w:rPrChange w:id="203" w:author="developer" w:date="2021-11-23T18:35:00Z">
-            <w:rPr>
-              <w:ins w:id="204" w:author="developer" w:date="2021-11-23T18:35:00Z"/>
-              <w:b/>
-              <w:sz w:val="24"/>
-              <w:lang w:val="en-US"/>
-            </w:rPr>
-          </w:rPrChange>
-        </w:rPr>
-      </w:pPr>
-      <w:ins w:id="205" w:author="developer" w:date="2021-11-23T18:35:00Z">
-        <w:r>
-          <w:rPr>
-            <w:lang w:val="en-US"/>
-            <w:rPrChange w:id="206" w:author="developer" w:date="2021-11-23T18:35:00Z">
+          <w:ins w:id="203" w:author="developer" w:date="2021-11-23T18:35:00Z"/>
+          <w:lang w:val="en-US"/>
+          <w:rPrChange w:id="204" w:author="developer" w:date="2021-11-23T18:35:00Z">
+            <w:rPr>
+              <w:ins w:id="205" w:author="developer" w:date="2021-11-23T18:35:00Z"/>
+              <w:b/>
+              <w:sz w:val="24"/>
+              <w:lang w:val="en-US"/>
+            </w:rPr>
+          </w:rPrChange>
+        </w:rPr>
+      </w:pPr>
+      <w:ins w:id="206" w:author="developer" w:date="2021-11-23T18:35:00Z">
+        <w:r>
+          <w:rPr>
+            <w:lang w:val="en-US"/>
+            <w:rPrChange w:id="207" w:author="developer" w:date="2021-11-23T18:35:00Z">
               <w:rPr>
                 <w:b/>
                 <w:sz w:val="24"/>
@@ -1481,19 +1501,19 @@
     <w:p>
       <w:pPr>
         <w:rPr>
-          <w:ins w:id="207" w:author="developer" w:date="2021-11-23T18:35:00Z"/>
-          <w:lang w:val="en-US"/>
-          <w:rPrChange w:id="208" w:author="developer" w:date="2021-11-23T18:35:00Z">
-            <w:rPr>
-              <w:ins w:id="209" w:author="developer" w:date="2021-11-23T18:35:00Z"/>
-              <w:b/>
-              <w:sz w:val="24"/>
-              <w:lang w:val="en-US"/>
-            </w:rPr>
-          </w:rPrChange>
-        </w:rPr>
-      </w:pPr>
-      <w:ins w:id="210" w:author="developer" w:date="2021-11-23T18:36:00Z">
+          <w:ins w:id="208" w:author="developer" w:date="2021-11-23T18:35:00Z"/>
+          <w:lang w:val="en-US"/>
+          <w:rPrChange w:id="209" w:author="developer" w:date="2021-11-23T18:35:00Z">
+            <w:rPr>
+              <w:ins w:id="210" w:author="developer" w:date="2021-11-23T18:35:00Z"/>
+              <w:b/>
+              <w:sz w:val="24"/>
+              <w:lang w:val="en-US"/>
+            </w:rPr>
+          </w:rPrChange>
+        </w:rPr>
+      </w:pPr>
+      <w:ins w:id="211" w:author="developer" w:date="2021-11-23T18:36:00Z">
         <w:r>
           <w:rPr>
             <w:lang w:val="en-US"/>
@@ -1501,11 +1521,11 @@
           <w:t>venue</w:t>
         </w:r>
       </w:ins>
-      <w:ins w:id="211" w:author="developer" w:date="2021-11-23T18:35:00Z">
-        <w:r>
-          <w:rPr>
-            <w:lang w:val="en-US"/>
-            <w:rPrChange w:id="212" w:author="developer" w:date="2021-11-23T18:35:00Z">
+      <w:ins w:id="212" w:author="developer" w:date="2021-11-23T18:35:00Z">
+        <w:r>
+          <w:rPr>
+            <w:lang w:val="en-US"/>
+            <w:rPrChange w:id="213" w:author="developer" w:date="2021-11-23T18:35:00Z">
               <w:rPr>
                 <w:b/>
                 <w:sz w:val="24"/>
@@ -1520,23 +1540,23 @@
     <w:p>
       <w:pPr>
         <w:rPr>
-          <w:ins w:id="213" w:author="developer" w:date="2021-11-23T18:35:00Z"/>
-          <w:lang w:val="en-US"/>
-          <w:rPrChange w:id="214" w:author="developer" w:date="2021-11-23T18:35:00Z">
-            <w:rPr>
-              <w:ins w:id="215" w:author="developer" w:date="2021-11-23T18:35:00Z"/>
-              <w:b/>
-              <w:sz w:val="24"/>
-              <w:lang w:val="en-US"/>
-            </w:rPr>
-          </w:rPrChange>
-        </w:rPr>
-      </w:pPr>
-      <w:ins w:id="216" w:author="developer" w:date="2021-11-23T18:35:00Z">
-        <w:r>
-          <w:rPr>
-            <w:lang w:val="en-US"/>
-            <w:rPrChange w:id="217" w:author="developer" w:date="2021-11-23T18:35:00Z">
+          <w:ins w:id="214" w:author="developer" w:date="2021-11-23T18:35:00Z"/>
+          <w:lang w:val="en-US"/>
+          <w:rPrChange w:id="215" w:author="developer" w:date="2021-11-23T18:35:00Z">
+            <w:rPr>
+              <w:ins w:id="216" w:author="developer" w:date="2021-11-23T18:35:00Z"/>
+              <w:b/>
+              <w:sz w:val="24"/>
+              <w:lang w:val="en-US"/>
+            </w:rPr>
+          </w:rPrChange>
+        </w:rPr>
+      </w:pPr>
+      <w:ins w:id="217" w:author="developer" w:date="2021-11-23T18:35:00Z">
+        <w:r>
+          <w:rPr>
+            <w:lang w:val="en-US"/>
+            <w:rPrChange w:id="218" w:author="developer" w:date="2021-11-23T18:35:00Z">
               <w:rPr>
                 <w:b/>
                 <w:sz w:val="24"/>
@@ -1551,23 +1571,23 @@
     <w:p>
       <w:pPr>
         <w:rPr>
-          <w:ins w:id="218" w:author="developer" w:date="2021-11-23T18:35:00Z"/>
-          <w:lang w:val="en-US"/>
-          <w:rPrChange w:id="219" w:author="developer" w:date="2021-11-23T18:35:00Z">
-            <w:rPr>
-              <w:ins w:id="220" w:author="developer" w:date="2021-11-23T18:35:00Z"/>
-              <w:b/>
-              <w:sz w:val="24"/>
-              <w:lang w:val="en-US"/>
-            </w:rPr>
-          </w:rPrChange>
-        </w:rPr>
-      </w:pPr>
-      <w:ins w:id="221" w:author="developer" w:date="2021-11-23T18:35:00Z">
-        <w:r>
-          <w:rPr>
-            <w:lang w:val="en-US"/>
-            <w:rPrChange w:id="222" w:author="developer" w:date="2021-11-23T18:35:00Z">
+          <w:ins w:id="219" w:author="developer" w:date="2021-11-23T18:35:00Z"/>
+          <w:lang w:val="en-US"/>
+          <w:rPrChange w:id="220" w:author="developer" w:date="2021-11-23T18:35:00Z">
+            <w:rPr>
+              <w:ins w:id="221" w:author="developer" w:date="2021-11-23T18:35:00Z"/>
+              <w:b/>
+              <w:sz w:val="24"/>
+              <w:lang w:val="en-US"/>
+            </w:rPr>
+          </w:rPrChange>
+        </w:rPr>
+      </w:pPr>
+      <w:ins w:id="222" w:author="developer" w:date="2021-11-23T18:35:00Z">
+        <w:r>
+          <w:rPr>
+            <w:lang w:val="en-US"/>
+            <w:rPrChange w:id="223" w:author="developer" w:date="2021-11-23T18:35:00Z">
               <w:rPr>
                 <w:b/>
                 <w:sz w:val="24"/>
@@ -1582,7 +1602,7 @@
     <w:p>
       <w:pPr>
         <w:rPr>
-          <w:ins w:id="223" w:author="developer" w:date="2021-11-23T18:09:00Z"/>
+          <w:ins w:id="224" w:author="developer" w:date="2021-11-23T18:09:00Z"/>
           <w:b/>
           <w:sz w:val="24"/>
           <w:lang w:val="en-US"/>
@@ -1595,7 +1615,7 @@
           <w:b/>
           <w:sz w:val="24"/>
           <w:lang w:val="en-US"/>
-          <w:rPrChange w:id="224" w:author="developer" w:date="2021-11-23T17:59:00Z">
+          <w:rPrChange w:id="225" w:author="developer" w:date="2021-11-23T17:59:00Z">
             <w:rPr>
               <w:lang w:val="en-US"/>
             </w:rPr>

</xml_diff>